<commit_message>
Add changeLog model + persistence
</commit_message>
<xml_diff>
--- a/docs/mutl-servicedesign.docx
+++ b/docs/mutl-servicedesign.docx
@@ -189,13 +189,7 @@
         <w:rPr>
           <w:lang w:val="en-US"/>
         </w:rPr>
-        <w:t>Delete</w:t>
-      </w:r>
-      <w:r>
-        <w:rPr>
-          <w:lang w:val="en-US"/>
-        </w:rPr>
-        <w:t xml:space="preserve"> tasks / tasks list</w:t>
+        <w:t>Delete tasks / tasks list</w:t>
       </w:r>
     </w:p>
     <w:p>
@@ -375,19 +369,7 @@
         <w:rPr>
           <w:lang w:val="en-US"/>
         </w:rPr>
-        <w:t>Updates task</w:t>
-      </w:r>
-      <w:r>
-        <w:rPr>
-          <w:lang w:val="en-US"/>
-        </w:rPr>
-        <w:t>s list</w:t>
-      </w:r>
-      <w:r>
-        <w:rPr>
-          <w:lang w:val="en-US"/>
-        </w:rPr>
-        <w:t>:</w:t>
+        <w:t>Updates tasks list:</w:t>
       </w:r>
     </w:p>
     <w:p>
@@ -511,7 +493,26 @@
         <w:rPr>
           <w:lang w:val="en-US"/>
         </w:rPr>
+        <w:t>/client</w:t>
+      </w:r>
+      <w:r>
+        <w:rPr>
+          <w:lang w:val="en-US"/>
+        </w:rPr>
         <w:t xml:space="preserve"> when online</w:t>
+      </w:r>
+    </w:p>
+    <w:p>
+      <w:pPr>
+        <w:rPr>
+          <w:lang w:val="en-US"/>
+        </w:rPr>
+      </w:pPr>
+      <w:r>
+        <w:rPr>
+          <w:lang w:val="en-US"/>
+        </w:rPr>
+        <w:t>Init/refresh task list from server (only the ones that the users subscribe =&gt; user filter)</w:t>
       </w:r>
     </w:p>
     <w:p>

</xml_diff>